<commit_message>
more fun to go
</commit_message>
<xml_diff>
--- a/13/more fun to go.docx
+++ b/13/more fun to go.docx
@@ -1,6 +1,6 @@
 
 <file path=word/document.xml><?xml version="1.0" encoding="utf-8"?>
-<w:document xmlns:wpc="http://schemas.microsoft.com/office/word/2010/wordprocessingCanvas" xmlns:cx="http://schemas.microsoft.com/office/drawing/2014/chartex" xmlns:cx1="http://schemas.microsoft.com/office/drawing/2015/9/8/chartex" xmlns:cx2="http://schemas.microsoft.com/office/drawing/2015/10/21/chartex" xmlns:cx3="http://schemas.microsoft.com/office/drawing/2016/5/9/chartex" xmlns:cx4="http://schemas.microsoft.com/office/drawing/2016/5/10/chartex" xmlns:cx5="http://schemas.microsoft.com/office/drawing/2016/5/11/chartex" xmlns:cx6="http://schemas.microsoft.com/office/drawing/2016/5/12/chartex" xmlns:cx7="http://schemas.microsoft.com/office/drawing/2016/5/13/chartex" xmlns:cx8="http://schemas.microsoft.com/office/drawing/2016/5/14/chartex" xmlns:mc="http://schemas.openxmlformats.org/markup-compatibility/2006" xmlns:aink="http://schemas.microsoft.com/office/drawing/2016/ink" xmlns:am3d="http://schemas.microsoft.com/office/drawing/2017/model3d" xmlns:o="urn:schemas-microsoft-com:office:office" xmlns:r="http://schemas.openxmlformats.org/officeDocument/2006/relationships" xmlns:m="http://schemas.openxmlformats.org/officeDocument/2006/math" xmlns:v="urn:schemas-microsoft-com:vml" xmlns:wp14="http://schemas.microsoft.com/office/word/2010/wordprocessingDrawing" xmlns:wp="http://schemas.openxmlformats.org/drawingml/2006/wordprocessingDrawing" xmlns:w10="urn:schemas-microsoft-com:office:word" xmlns:w="http://schemas.openxmlformats.org/wordprocessingml/2006/main" xmlns:w14="http://schemas.microsoft.com/office/word/2010/wordml" xmlns:w15="http://schemas.microsoft.com/office/word/2012/wordml" xmlns:w16cex="http://schemas.microsoft.com/office/word/2018/wordml/cex" xmlns:w16cid="http://schemas.microsoft.com/office/word/2016/wordml/cid" xmlns:w16="http://schemas.microsoft.com/office/word/2018/wordml" xmlns:w16se="http://schemas.microsoft.com/office/word/2015/wordml/symex" xmlns:wpg="http://schemas.microsoft.com/office/word/2010/wordprocessingGroup" xmlns:wpi="http://schemas.microsoft.com/office/word/2010/wordprocessingInk" xmlns:wne="http://schemas.microsoft.com/office/word/2006/wordml" xmlns:wps="http://schemas.microsoft.com/office/word/2010/wordprocessingShape" mc:Ignorable="w14 w15 w16se w16cid w16 w16cex wp14">
+<w:document xmlns:wpc="http://schemas.microsoft.com/office/word/2010/wordprocessingCanvas" xmlns:cx="http://schemas.microsoft.com/office/drawing/2014/chartex" xmlns:cx1="http://schemas.microsoft.com/office/drawing/2015/9/8/chartex" xmlns:cx2="http://schemas.microsoft.com/office/drawing/2015/10/21/chartex" xmlns:cx3="http://schemas.microsoft.com/office/drawing/2016/5/9/chartex" xmlns:cx4="http://schemas.microsoft.com/office/drawing/2016/5/10/chartex" xmlns:cx5="http://schemas.microsoft.com/office/drawing/2016/5/11/chartex" xmlns:cx6="http://schemas.microsoft.com/office/drawing/2016/5/12/chartex" xmlns:cx7="http://schemas.microsoft.com/office/drawing/2016/5/13/chartex" xmlns:cx8="http://schemas.microsoft.com/office/drawing/2016/5/14/chartex" xmlns:mc="http://schemas.openxmlformats.org/markup-compatibility/2006" xmlns:aink="http://schemas.microsoft.com/office/drawing/2016/ink" xmlns:am3d="http://schemas.microsoft.com/office/drawing/2017/model3d" xmlns:o="urn:schemas-microsoft-com:office:office" xmlns:r="http://schemas.openxmlformats.org/officeDocument/2006/relationships" xmlns:m="http://schemas.openxmlformats.org/officeDocument/2006/math" xmlns:v="urn:schemas-microsoft-com:vml" xmlns:wp14="http://schemas.microsoft.com/office/word/2010/wordprocessingDrawing" xmlns:wp="http://schemas.openxmlformats.org/drawingml/2006/wordprocessingDrawing" xmlns:w10="urn:schemas-microsoft-com:office:word" xmlns:w="http://schemas.openxmlformats.org/wordprocessingml/2006/main" xmlns:w14="http://schemas.microsoft.com/office/word/2010/wordml" xmlns:w15="http://schemas.microsoft.com/office/word/2012/wordml" xmlns:w16cex="http://schemas.microsoft.com/office/word/2018/wordml/cex" xmlns:w16cid="http://schemas.microsoft.com/office/word/2016/wordml/cid" xmlns:w16="http://schemas.microsoft.com/office/word/2018/wordml" xmlns:w16sdtdh="http://schemas.microsoft.com/office/word/2020/wordml/sdtdatahash" xmlns:w16se="http://schemas.microsoft.com/office/word/2015/wordml/symex" xmlns:wpg="http://schemas.microsoft.com/office/word/2010/wordprocessingGroup" xmlns:wpi="http://schemas.microsoft.com/office/word/2010/wordprocessingInk" xmlns:wne="http://schemas.microsoft.com/office/word/2006/wordml" xmlns:wps="http://schemas.microsoft.com/office/word/2010/wordprocessingShape" mc:Ignorable="w14 w15 w16se w16cid w16 w16cex w16sdtdh wp14">
   <w:body>
     <w:p>
       <w:pPr>
@@ -73,113 +73,182 @@
       <w:pPr>
         <w:spacing w:after="0" w:line="240" w:lineRule="auto"/>
         <w:rPr>
+          <w:rFonts w:ascii="Verdana" w:eastAsia="Times New Roman" w:hAnsi="Verdana" w:cs="Times New Roman"/>
+          <w:color w:val="000000"/>
+          <w:sz w:val="20"/>
+          <w:szCs w:val="20"/>
+          <w:shd w:val="clear" w:color="auto" w:fill="FFFFFF"/>
+        </w:rPr>
+      </w:pPr>
+      <w:r>
+        <w:rPr>
+          <w:rFonts w:ascii="Verdana" w:eastAsia="Times New Roman" w:hAnsi="Verdana" w:cs="Times New Roman"/>
+          <w:color w:val="000000"/>
+          <w:sz w:val="20"/>
+          <w:szCs w:val="20"/>
+          <w:shd w:val="clear" w:color="auto" w:fill="FFFFFF"/>
+        </w:rPr>
+        <w:t>These projects are basically cookbook recipes if you wrote a recursive descent compiler following the modules and methods recommended in projects 10 and 11.</w:t>
+      </w:r>
+    </w:p>
+    <w:p>
+      <w:pPr>
+        <w:spacing w:after="0" w:line="240" w:lineRule="auto"/>
+        <w:rPr>
           <w:rFonts w:ascii="Times New Roman" w:eastAsia="Times New Roman" w:hAnsi="Times New Roman" w:cs="Times New Roman"/>
           <w:sz w:val="24"/>
           <w:szCs w:val="24"/>
         </w:rPr>
       </w:pPr>
-      <w:r>
-        <w:rPr>
-          <w:rFonts w:ascii="Verdana" w:eastAsia="Times New Roman" w:hAnsi="Verdana" w:cs="Times New Roman"/>
-          <w:color w:val="000000"/>
-          <w:sz w:val="20"/>
-          <w:szCs w:val="20"/>
-          <w:shd w:val="clear" w:color="auto" w:fill="FFFFFF"/>
-        </w:rPr>
-        <w:t>These projects are basically cookbook recipes if you wrote a recursive descent compiler following the modules and methods recommended in projects 10 and 11.</w:t>
-      </w:r>
-    </w:p>
-    <w:p>
-      <w:pPr>
-        <w:shd w:val="clear" w:color="auto" w:fill="FFFFFF"/>
-        <w:spacing w:before="100" w:beforeAutospacing="1" w:after="100" w:afterAutospacing="1" w:line="240" w:lineRule="auto"/>
-        <w:rPr>
-          <w:rFonts w:ascii="Verdana" w:eastAsia="Times New Roman" w:hAnsi="Verdana" w:cs="Times New Roman"/>
-          <w:color w:val="000000"/>
-          <w:sz w:val="20"/>
-          <w:szCs w:val="20"/>
-        </w:rPr>
-      </w:pPr>
-      <w:hyperlink r:id="rId5" w:tgtFrame="_top" w:history="1">
+    </w:p>
+    <w:p>
+      <w:pPr>
+        <w:shd w:val="clear" w:color="auto" w:fill="FFFFFF"/>
+        <w:spacing w:after="0" w:line="240" w:lineRule="auto"/>
+        <w:outlineLvl w:val="3"/>
+        <w:rPr>
+          <w:rFonts w:ascii="Verdana" w:eastAsia="Times New Roman" w:hAnsi="Verdana" w:cs="Times New Roman"/>
+          <w:color w:val="0000EE"/>
+          <w:sz w:val="20"/>
+          <w:szCs w:val="20"/>
+          <w:u w:val="single"/>
+        </w:rPr>
+      </w:pPr>
+      <w:hyperlink r:id="rId5" w:history="1">
         <w:r>
           <w:rPr>
+            <w:rStyle w:val="Hyperlink"/>
             <w:rFonts w:ascii="Verdana" w:eastAsia="Times New Roman" w:hAnsi="Verdana" w:cs="Times New Roman"/>
-            <w:color w:val="0000EE"/>
             <w:sz w:val="20"/>
             <w:szCs w:val="20"/>
-            <w:u w:val="single"/>
           </w:rPr>
-          <w:t>Making "let" optional</w:t>
+          <w:t>Making "let" optional in the Jack Compiler (nabble.com)</w:t>
+        </w:r>
+      </w:hyperlink>
+    </w:p>
+    <w:p>
+      <w:pPr>
+        <w:shd w:val="clear" w:color="auto" w:fill="FFFFFF"/>
+        <w:spacing w:after="0" w:line="240" w:lineRule="auto"/>
+        <w:outlineLvl w:val="3"/>
+        <w:rPr>
+          <w:rFonts w:ascii="Verdana" w:eastAsia="Times New Roman" w:hAnsi="Verdana" w:cs="Times New Roman"/>
+          <w:color w:val="0000EE"/>
+          <w:sz w:val="20"/>
+          <w:szCs w:val="20"/>
+          <w:u w:val="single"/>
+        </w:rPr>
+      </w:pPr>
+    </w:p>
+    <w:p>
+      <w:pPr>
+        <w:shd w:val="clear" w:color="auto" w:fill="FFFFFF"/>
+        <w:spacing w:after="0" w:line="240" w:lineRule="auto"/>
+        <w:outlineLvl w:val="3"/>
+        <w:rPr>
+          <w:rFonts w:ascii="Verdana" w:eastAsia="Times New Roman" w:hAnsi="Verdana" w:cs="Times New Roman"/>
+          <w:color w:val="0000EE"/>
+          <w:sz w:val="20"/>
+          <w:szCs w:val="20"/>
+          <w:u w:val="single"/>
+        </w:rPr>
+      </w:pPr>
+      <w:hyperlink r:id="rId6" w:history="1">
+        <w:r>
+          <w:rPr>
+            <w:rStyle w:val="Hyperlink"/>
+            <w:rFonts w:ascii="Verdana" w:eastAsia="Times New Roman" w:hAnsi="Verdana" w:cs="Times New Roman"/>
+            <w:sz w:val="20"/>
+            <w:szCs w:val="20"/>
+          </w:rPr>
+          <w:t>Remo</w:t>
         </w:r>
         <w:r>
           <w:rPr>
+            <w:rStyle w:val="Hyperlink"/>
             <w:rFonts w:ascii="Verdana" w:eastAsia="Times New Roman" w:hAnsi="Verdana" w:cs="Times New Roman"/>
-            <w:color w:val="0000EE"/>
             <w:sz w:val="20"/>
             <w:szCs w:val="20"/>
-            <w:u w:val="single"/>
           </w:rPr>
-          <w:t xml:space="preserve"> </w:t>
+          <w:t>v</w:t>
         </w:r>
         <w:r>
           <w:rPr>
+            <w:rStyle w:val="Hyperlink"/>
             <w:rFonts w:ascii="Verdana" w:eastAsia="Times New Roman" w:hAnsi="Verdana" w:cs="Times New Roman"/>
-            <w:color w:val="0000EE"/>
             <w:sz w:val="20"/>
             <w:szCs w:val="20"/>
-            <w:u w:val="single"/>
           </w:rPr>
-          <w:t>in the Jack Compiler</w:t>
+          <w:t>ing the Requirement for Braces in Jack's "if" and "while" Statements (nabble.com)</w:t>
         </w:r>
       </w:hyperlink>
     </w:p>
     <w:p>
       <w:pPr>
         <w:shd w:val="clear" w:color="auto" w:fill="FFFFFF"/>
-        <w:spacing w:before="100" w:beforeAutospacing="1" w:after="100" w:afterAutospacing="1" w:line="240" w:lineRule="auto"/>
-        <w:rPr>
-          <w:rFonts w:ascii="Verdana" w:eastAsia="Times New Roman" w:hAnsi="Verdana" w:cs="Times New Roman"/>
-          <w:color w:val="000000"/>
-          <w:sz w:val="20"/>
-          <w:szCs w:val="20"/>
-        </w:rPr>
-      </w:pPr>
-      <w:hyperlink r:id="rId6" w:tgtFrame="_top" w:history="1">
+        <w:spacing w:after="0" w:line="240" w:lineRule="auto"/>
+        <w:outlineLvl w:val="3"/>
+        <w:rPr>
+          <w:rFonts w:ascii="Verdana" w:eastAsia="Times New Roman" w:hAnsi="Verdana" w:cs="Times New Roman"/>
+          <w:color w:val="0000EE"/>
+          <w:sz w:val="20"/>
+          <w:szCs w:val="20"/>
+          <w:u w:val="single"/>
+        </w:rPr>
+      </w:pPr>
+    </w:p>
+    <w:p>
+      <w:pPr>
+        <w:shd w:val="clear" w:color="auto" w:fill="FFFFFF"/>
+        <w:spacing w:after="0" w:line="240" w:lineRule="auto"/>
+        <w:outlineLvl w:val="3"/>
+        <w:rPr>
+          <w:rFonts w:ascii="Verdana" w:eastAsia="Times New Roman" w:hAnsi="Verdana" w:cs="Times New Roman"/>
+          <w:color w:val="0000EE"/>
+          <w:sz w:val="20"/>
+          <w:szCs w:val="20"/>
+          <w:u w:val="single"/>
+        </w:rPr>
+      </w:pPr>
+      <w:hyperlink r:id="rId7" w:history="1">
         <w:r>
           <w:rPr>
+            <w:rStyle w:val="Hyperlink"/>
             <w:rFonts w:ascii="Verdana" w:eastAsia="Times New Roman" w:hAnsi="Verdana" w:cs="Times New Roman"/>
-            <w:color w:val="0000EE"/>
             <w:sz w:val="20"/>
             <w:szCs w:val="20"/>
-            <w:u w:val="single"/>
           </w:rPr>
-          <w:t>Removing the Requirement for Braces in Jack's "if" and "while" Statements</w:t>
+          <w:t>Adding Hexadecimal and Character Constants to Jack (nabble.com)</w:t>
         </w:r>
       </w:hyperlink>
     </w:p>
     <w:p>
       <w:pPr>
         <w:shd w:val="clear" w:color="auto" w:fill="FFFFFF"/>
-        <w:spacing w:before="100" w:beforeAutospacing="1" w:after="100" w:afterAutospacing="1" w:line="240" w:lineRule="auto"/>
-        <w:rPr>
-          <w:rFonts w:ascii="Verdana" w:eastAsia="Times New Roman" w:hAnsi="Verdana" w:cs="Times New Roman"/>
-          <w:color w:val="000000"/>
-          <w:sz w:val="20"/>
-          <w:szCs w:val="20"/>
-        </w:rPr>
-      </w:pPr>
-      <w:hyperlink r:id="rId7" w:tgtFrame="_top" w:history="1">
-        <w:r>
-          <w:rPr>
-            <w:rFonts w:ascii="Verdana" w:eastAsia="Times New Roman" w:hAnsi="Verdana" w:cs="Times New Roman"/>
-            <w:color w:val="0000EE"/>
-            <w:sz w:val="20"/>
-            <w:szCs w:val="20"/>
-            <w:u w:val="single"/>
-          </w:rPr>
-          <w:t>Adding Hexadecimal and Character Constants to Jack</w:t>
-        </w:r>
-      </w:hyperlink>
+        <w:spacing w:after="0" w:line="240" w:lineRule="auto"/>
+        <w:outlineLvl w:val="3"/>
+        <w:rPr>
+          <w:rFonts w:ascii="Verdana" w:eastAsia="Times New Roman" w:hAnsi="Verdana" w:cs="Times New Roman"/>
+          <w:color w:val="0000EE"/>
+          <w:sz w:val="20"/>
+          <w:szCs w:val="20"/>
+          <w:u w:val="single"/>
+        </w:rPr>
+      </w:pPr>
+    </w:p>
+    <w:p>
+      <w:pPr>
+        <w:shd w:val="clear" w:color="auto" w:fill="FFFFFF"/>
+        <w:spacing w:after="0" w:line="240" w:lineRule="auto"/>
+        <w:outlineLvl w:val="3"/>
+        <w:rPr>
+          <w:rFonts w:ascii="Verdana" w:eastAsia="Times New Roman" w:hAnsi="Verdana" w:cs="Times New Roman"/>
+          <w:color w:val="0000EE"/>
+          <w:sz w:val="20"/>
+          <w:szCs w:val="20"/>
+          <w:u w:val="single"/>
+        </w:rPr>
+      </w:pPr>
     </w:p>
     <w:p>
       <w:pPr>
@@ -231,23 +300,13 @@
       <w:pPr>
         <w:shd w:val="clear" w:color="auto" w:fill="FFFFFF"/>
         <w:spacing w:before="100" w:beforeAutospacing="1" w:after="100" w:afterAutospacing="1" w:line="240" w:lineRule="auto"/>
-        <w:rPr>
-          <w:rFonts w:ascii="Verdana" w:eastAsia="Times New Roman" w:hAnsi="Verdana" w:cs="Times New Roman"/>
-          <w:color w:val="000000"/>
-          <w:sz w:val="20"/>
-          <w:szCs w:val="20"/>
-        </w:rPr>
-      </w:pPr>
-      <w:hyperlink r:id="rId8" w:tgtFrame="_top" w:history="1">
+      </w:pPr>
+      <w:hyperlink r:id="rId8" w:history="1">
         <w:r>
           <w:rPr>
-            <w:rFonts w:ascii="Verdana" w:eastAsia="Times New Roman" w:hAnsi="Verdana" w:cs="Times New Roman"/>
-            <w:color w:val="0000EE"/>
-            <w:sz w:val="20"/>
-            <w:szCs w:val="20"/>
-            <w:u w:val="single"/>
+            <w:rStyle w:val="Hyperlink"/>
           </w:rPr>
-          <w:t>Adding Standard Operator Precedence to the Jack Compiler</w:t>
+          <w:t>Adding Standard Operator Precedence to the Jack Compiler (nabble.com)</w:t>
         </w:r>
       </w:hyperlink>
     </w:p>
@@ -255,23 +314,13 @@
       <w:pPr>
         <w:shd w:val="clear" w:color="auto" w:fill="FFFFFF"/>
         <w:spacing w:before="100" w:beforeAutospacing="1" w:after="100" w:afterAutospacing="1" w:line="240" w:lineRule="auto"/>
-        <w:rPr>
-          <w:rFonts w:ascii="Verdana" w:eastAsia="Times New Roman" w:hAnsi="Verdana" w:cs="Times New Roman"/>
-          <w:color w:val="000000"/>
-          <w:sz w:val="20"/>
-          <w:szCs w:val="20"/>
-        </w:rPr>
-      </w:pPr>
-      <w:hyperlink r:id="rId9" w:tgtFrame="_top" w:history="1">
+      </w:pPr>
+      <w:hyperlink r:id="rId9" w:history="1">
         <w:r>
           <w:rPr>
-            <w:rFonts w:ascii="Verdana" w:eastAsia="Times New Roman" w:hAnsi="Verdana" w:cs="Times New Roman"/>
-            <w:color w:val="0000EE"/>
-            <w:sz w:val="20"/>
-            <w:szCs w:val="20"/>
-            <w:u w:val="single"/>
+            <w:rStyle w:val="Hyperlink"/>
           </w:rPr>
-          <w:t>Adding "break" and "continue" to Jack's while loops</w:t>
+          <w:t>Adding "break" and "continue" to Jack's while loops (nabble.com)</w:t>
         </w:r>
       </w:hyperlink>
     </w:p>
@@ -279,23 +328,13 @@
       <w:pPr>
         <w:shd w:val="clear" w:color="auto" w:fill="FFFFFF"/>
         <w:spacing w:before="100" w:beforeAutospacing="1" w:after="100" w:afterAutospacing="1" w:line="240" w:lineRule="auto"/>
-        <w:rPr>
-          <w:rFonts w:ascii="Verdana" w:eastAsia="Times New Roman" w:hAnsi="Verdana" w:cs="Times New Roman"/>
-          <w:color w:val="000000"/>
-          <w:sz w:val="20"/>
-          <w:szCs w:val="20"/>
-        </w:rPr>
-      </w:pPr>
-      <w:hyperlink r:id="rId10" w:tgtFrame="_top" w:history="1">
+      </w:pPr>
+      <w:hyperlink r:id="rId10" w:history="1">
         <w:r>
           <w:rPr>
-            <w:rFonts w:ascii="Verdana" w:eastAsia="Times New Roman" w:hAnsi="Verdana" w:cs="Times New Roman"/>
-            <w:color w:val="0000EE"/>
-            <w:sz w:val="20"/>
-            <w:szCs w:val="20"/>
-            <w:u w:val="single"/>
+            <w:rStyle w:val="Hyperlink"/>
           </w:rPr>
-          <w:t>Adding Named Constants to Jack</w:t>
+          <w:t>Adding Named Constants to Jack (nabble.com)</w:t>
         </w:r>
       </w:hyperlink>
     </w:p>
@@ -303,49 +342,37 @@
       <w:pPr>
         <w:shd w:val="clear" w:color="auto" w:fill="FFFFFF"/>
         <w:spacing w:before="100" w:beforeAutospacing="1" w:after="100" w:afterAutospacing="1" w:line="240" w:lineRule="auto"/>
-        <w:rPr>
-          <w:rFonts w:ascii="Verdana" w:eastAsia="Times New Roman" w:hAnsi="Verdana" w:cs="Times New Roman"/>
-          <w:color w:val="000000"/>
-          <w:sz w:val="20"/>
-          <w:szCs w:val="20"/>
-        </w:rPr>
-      </w:pPr>
-      <w:hyperlink r:id="rId11" w:tgtFrame="_top" w:history="1">
+      </w:pPr>
+      <w:hyperlink r:id="rId11" w:history="1">
         <w:r>
           <w:rPr>
-            <w:rFonts w:ascii="Verdana" w:eastAsia="Times New Roman" w:hAnsi="Verdana" w:cs="Times New Roman"/>
-            <w:color w:val="0000EE"/>
-            <w:sz w:val="20"/>
-            <w:szCs w:val="20"/>
-            <w:u w:val="single"/>
+            <w:rStyle w:val="Hyperlink"/>
           </w:rPr>
-          <w:t>Add missing compare, logical, and augmentation ops to Jack</w:t>
+          <w:t>Add missing compare, logical, and augmentation ops to Jack (nabble.com)</w:t>
         </w:r>
       </w:hyperlink>
     </w:p>
     <w:p>
       <w:pPr>
         <w:shd w:val="clear" w:color="auto" w:fill="FFFFFF"/>
-        <w:spacing w:before="100" w:beforeAutospacing="1" w:after="100" w:afterAutospacing="1" w:line="240" w:lineRule="auto"/>
-        <w:rPr>
-          <w:rFonts w:ascii="Verdana" w:eastAsia="Times New Roman" w:hAnsi="Verdana" w:cs="Times New Roman"/>
-          <w:color w:val="000000"/>
-          <w:sz w:val="20"/>
-          <w:szCs w:val="20"/>
-        </w:rPr>
-      </w:pPr>
-      <w:hyperlink r:id="rId12" w:tgtFrame="_top" w:history="1">
+        <w:spacing w:after="0" w:line="240" w:lineRule="auto"/>
+        <w:outlineLvl w:val="3"/>
+      </w:pPr>
+      <w:hyperlink r:id="rId12" w:history="1">
         <w:r>
           <w:rPr>
-            <w:rFonts w:ascii="Verdana" w:eastAsia="Times New Roman" w:hAnsi="Verdana" w:cs="Times New Roman"/>
-            <w:color w:val="0000EE"/>
-            <w:sz w:val="20"/>
-            <w:szCs w:val="20"/>
-            <w:u w:val="single"/>
+            <w:rStyle w:val="Hyperlink"/>
           </w:rPr>
-          <w:t>Adding "switch/case" and "for" statements to Jack</w:t>
+          <w:t>Adding "switch/case" and "for" statements to Jack (nabble.com)</w:t>
         </w:r>
       </w:hyperlink>
+    </w:p>
+    <w:p>
+      <w:pPr>
+        <w:shd w:val="clear" w:color="auto" w:fill="FFFFFF"/>
+        <w:spacing w:after="0" w:line="240" w:lineRule="auto"/>
+        <w:outlineLvl w:val="3"/>
+      </w:pPr>
     </w:p>
     <w:p>
       <w:pPr>
@@ -396,26 +423,31 @@
     <w:p>
       <w:pPr>
         <w:shd w:val="clear" w:color="auto" w:fill="FFFFFF"/>
-        <w:spacing w:before="100" w:beforeAutospacing="1" w:after="100" w:afterAutospacing="1" w:line="240" w:lineRule="auto"/>
-        <w:rPr>
-          <w:rFonts w:ascii="Verdana" w:eastAsia="Times New Roman" w:hAnsi="Verdana" w:cs="Times New Roman"/>
-          <w:color w:val="000000"/>
-          <w:sz w:val="20"/>
-          <w:szCs w:val="20"/>
-        </w:rPr>
-      </w:pPr>
-      <w:hyperlink r:id="rId13" w:tgtFrame="_top" w:history="1">
+        <w:spacing w:after="0" w:line="240" w:lineRule="auto"/>
+        <w:outlineLvl w:val="3"/>
+      </w:pPr>
+    </w:p>
+    <w:p>
+      <w:pPr>
+        <w:shd w:val="clear" w:color="auto" w:fill="FFFFFF"/>
+        <w:spacing w:after="0" w:line="240" w:lineRule="auto"/>
+        <w:outlineLvl w:val="3"/>
+      </w:pPr>
+      <w:hyperlink r:id="rId13" w:history="1">
         <w:r>
           <w:rPr>
-            <w:rFonts w:ascii="Verdana" w:eastAsia="Times New Roman" w:hAnsi="Verdana" w:cs="Times New Roman"/>
-            <w:color w:val="0000EE"/>
-            <w:sz w:val="20"/>
-            <w:szCs w:val="20"/>
-            <w:u w:val="single"/>
+            <w:rStyle w:val="Hyperlink"/>
           </w:rPr>
-          <w:t>Adding Nested Variable Scopes to the Jack Compiler</w:t>
+          <w:t>Adding Nested Variable Scopes to the Jack Compiler (nabble.com)</w:t>
         </w:r>
       </w:hyperlink>
+    </w:p>
+    <w:p>
+      <w:pPr>
+        <w:shd w:val="clear" w:color="auto" w:fill="FFFFFF"/>
+        <w:spacing w:after="0" w:line="240" w:lineRule="auto"/>
+        <w:outlineLvl w:val="3"/>
+      </w:pPr>
     </w:p>
     <w:p>
       <w:pPr>
@@ -467,23 +499,13 @@
       <w:pPr>
         <w:shd w:val="clear" w:color="auto" w:fill="FFFFFF"/>
         <w:spacing w:before="100" w:beforeAutospacing="1" w:after="100" w:afterAutospacing="1" w:line="240" w:lineRule="auto"/>
-        <w:rPr>
-          <w:rFonts w:ascii="Verdana" w:eastAsia="Times New Roman" w:hAnsi="Verdana" w:cs="Times New Roman"/>
-          <w:color w:val="000000"/>
-          <w:sz w:val="20"/>
-          <w:szCs w:val="20"/>
-        </w:rPr>
-      </w:pPr>
-      <w:hyperlink r:id="rId14" w:tgtFrame="_top" w:history="1">
+      </w:pPr>
+      <w:hyperlink r:id="rId14" w:history="1">
         <w:r>
           <w:rPr>
-            <w:rFonts w:ascii="Verdana" w:eastAsia="Times New Roman" w:hAnsi="Verdana" w:cs="Times New Roman"/>
-            <w:color w:val="0000EE"/>
-            <w:sz w:val="20"/>
-            <w:szCs w:val="20"/>
-            <w:u w:val="single"/>
+            <w:rStyle w:val="Hyperlink"/>
           </w:rPr>
-          <w:t>Adding symbol resolving, type checking, inheritance and polymorphism</w:t>
+          <w:t>Adding symbol resolving, type checking, inheritance and polymorphism (nabble.com)</w:t>
         </w:r>
       </w:hyperlink>
     </w:p>
@@ -491,23 +513,13 @@
       <w:pPr>
         <w:shd w:val="clear" w:color="auto" w:fill="FFFFFF"/>
         <w:spacing w:before="100" w:beforeAutospacing="1" w:after="100" w:afterAutospacing="1" w:line="240" w:lineRule="auto"/>
-        <w:rPr>
-          <w:rFonts w:ascii="Verdana" w:eastAsia="Times New Roman" w:hAnsi="Verdana" w:cs="Times New Roman"/>
-          <w:color w:val="000000"/>
-          <w:sz w:val="20"/>
-          <w:szCs w:val="20"/>
-        </w:rPr>
-      </w:pPr>
-      <w:hyperlink r:id="rId15" w:tgtFrame="_top" w:history="1">
+      </w:pPr>
+      <w:hyperlink r:id="rId15" w:history="1">
         <w:r>
           <w:rPr>
-            <w:rFonts w:ascii="Verdana" w:eastAsia="Times New Roman" w:hAnsi="Verdana" w:cs="Times New Roman"/>
-            <w:color w:val="0000EE"/>
-            <w:sz w:val="20"/>
-            <w:szCs w:val="20"/>
-            <w:u w:val="single"/>
+            <w:rStyle w:val="Hyperlink"/>
           </w:rPr>
-          <w:t>Writing a Jack debugger</w:t>
+          <w:t>Writing a Jack debugger (nabble.com)</w:t>
         </w:r>
       </w:hyperlink>
     </w:p>
@@ -515,49 +527,38 @@
       <w:pPr>
         <w:shd w:val="clear" w:color="auto" w:fill="FFFFFF"/>
         <w:spacing w:before="100" w:beforeAutospacing="1" w:after="100" w:afterAutospacing="1" w:line="240" w:lineRule="auto"/>
-        <w:rPr>
-          <w:rFonts w:ascii="Verdana" w:eastAsia="Times New Roman" w:hAnsi="Verdana" w:cs="Times New Roman"/>
-          <w:color w:val="000000"/>
-          <w:sz w:val="20"/>
-          <w:szCs w:val="20"/>
-        </w:rPr>
-      </w:pPr>
-      <w:hyperlink r:id="rId16" w:tgtFrame="_top" w:history="1">
+      </w:pPr>
+      <w:hyperlink r:id="rId16" w:history="1">
         <w:r>
           <w:rPr>
-            <w:rFonts w:ascii="Verdana" w:eastAsia="Times New Roman" w:hAnsi="Verdana" w:cs="Times New Roman"/>
-            <w:color w:val="0000EE"/>
-            <w:sz w:val="20"/>
-            <w:szCs w:val="20"/>
-            <w:u w:val="single"/>
+            <w:rStyle w:val="Hyperlink"/>
           </w:rPr>
-          <w:t>"Improving" evaluation of [boolean] expressions?</w:t>
+          <w:t>"Improving" evaluation of expressions? (nabble.com)</w:t>
         </w:r>
       </w:hyperlink>
     </w:p>
     <w:p>
       <w:pPr>
-        <w:shd w:val="clear" w:color="auto" w:fill="FFFFFF"/>
-        <w:spacing w:before="100" w:beforeAutospacing="1" w:after="100" w:afterAutospacing="1" w:line="240" w:lineRule="auto"/>
-        <w:rPr>
-          <w:rFonts w:ascii="Verdana" w:eastAsia="Times New Roman" w:hAnsi="Verdana" w:cs="Times New Roman"/>
-          <w:color w:val="000000"/>
-          <w:sz w:val="20"/>
-          <w:szCs w:val="20"/>
-        </w:rPr>
-      </w:pPr>
-      <w:hyperlink r:id="rId17" w:tgtFrame="_top" w:history="1">
+        <w:spacing w:after="0" w:line="240" w:lineRule="auto"/>
+      </w:pPr>
+      <w:hyperlink r:id="rId17" w:history="1">
         <w:r>
           <w:rPr>
-            <w:rFonts w:ascii="Verdana" w:eastAsia="Times New Roman" w:hAnsi="Verdana" w:cs="Times New Roman"/>
-            <w:color w:val="0000EE"/>
-            <w:sz w:val="20"/>
-            <w:szCs w:val="20"/>
-            <w:u w:val="single"/>
+            <w:rStyle w:val="Hyperlink"/>
           </w:rPr>
-          <w:t>Some fun with SSA</w:t>
+          <w:t>Some fun with SSA (nabble.com)</w:t>
         </w:r>
       </w:hyperlink>
+    </w:p>
+    <w:p>
+      <w:pPr>
+        <w:spacing w:after="0" w:line="240" w:lineRule="auto"/>
+      </w:pPr>
+    </w:p>
+    <w:p>
+      <w:pPr>
+        <w:spacing w:after="0" w:line="240" w:lineRule="auto"/>
+      </w:pPr>
     </w:p>
     <w:p>
       <w:pPr>
@@ -575,7 +576,7 @@
           <w:szCs w:val="24"/>
         </w:rPr>
         <w:pict w14:anchorId="7D1FC3CC">
-          <v:rect id="_x0000_i1028" style="width:0;height:1.5pt" o:hralign="center" o:hrstd="t" o:hrnoshade="t" o:hr="t" fillcolor="black" stroked="f"/>
+          <v:rect id="_x0000_i1025" style="width:0;height:1.5pt" o:hralign="center" o:hrstd="t" o:hrnoshade="t" o:hr="t" fillcolor="black" stroked="f"/>
         </w:pict>
       </w:r>
     </w:p>
@@ -596,7 +597,6 @@
           <w:szCs w:val="20"/>
           <w:shd w:val="clear" w:color="auto" w:fill="FFFFFF"/>
         </w:rPr>
-        <w:lastRenderedPageBreak/>
         <w:t>Jump in and try your hand at language design and new feature implementation.</w:t>
       </w:r>
     </w:p>
@@ -790,7 +790,7 @@
 </file>
 
 <file path=word/numbering.xml><?xml version="1.0" encoding="utf-8"?>
-<w:numbering xmlns:wpc="http://schemas.microsoft.com/office/word/2010/wordprocessingCanvas" xmlns:cx="http://schemas.microsoft.com/office/drawing/2014/chartex" xmlns:cx1="http://schemas.microsoft.com/office/drawing/2015/9/8/chartex" xmlns:cx2="http://schemas.microsoft.com/office/drawing/2015/10/21/chartex" xmlns:cx3="http://schemas.microsoft.com/office/drawing/2016/5/9/chartex" xmlns:cx4="http://schemas.microsoft.com/office/drawing/2016/5/10/chartex" xmlns:cx5="http://schemas.microsoft.com/office/drawing/2016/5/11/chartex" xmlns:cx6="http://schemas.microsoft.com/office/drawing/2016/5/12/chartex" xmlns:cx7="http://schemas.microsoft.com/office/drawing/2016/5/13/chartex" xmlns:cx8="http://schemas.microsoft.com/office/drawing/2016/5/14/chartex" xmlns:mc="http://schemas.openxmlformats.org/markup-compatibility/2006" xmlns:aink="http://schemas.microsoft.com/office/drawing/2016/ink" xmlns:am3d="http://schemas.microsoft.com/office/drawing/2017/model3d" xmlns:o="urn:schemas-microsoft-com:office:office" xmlns:r="http://schemas.openxmlformats.org/officeDocument/2006/relationships" xmlns:m="http://schemas.openxmlformats.org/officeDocument/2006/math" xmlns:v="urn:schemas-microsoft-com:vml" xmlns:wp14="http://schemas.microsoft.com/office/word/2010/wordprocessingDrawing" xmlns:wp="http://schemas.openxmlformats.org/drawingml/2006/wordprocessingDrawing" xmlns:w10="urn:schemas-microsoft-com:office:word" xmlns:w="http://schemas.openxmlformats.org/wordprocessingml/2006/main" xmlns:w14="http://schemas.microsoft.com/office/word/2010/wordml" xmlns:w15="http://schemas.microsoft.com/office/word/2012/wordml" xmlns:w16cex="http://schemas.microsoft.com/office/word/2018/wordml/cex" xmlns:w16cid="http://schemas.microsoft.com/office/word/2016/wordml/cid" xmlns:w16="http://schemas.microsoft.com/office/word/2018/wordml" xmlns:w16se="http://schemas.microsoft.com/office/word/2015/wordml/symex" xmlns:wpg="http://schemas.microsoft.com/office/word/2010/wordprocessingGroup" xmlns:wpi="http://schemas.microsoft.com/office/word/2010/wordprocessingInk" xmlns:wne="http://schemas.microsoft.com/office/word/2006/wordml" xmlns:wps="http://schemas.microsoft.com/office/word/2010/wordprocessingShape" mc:Ignorable="w14 w15 w16se w16cid w16 w16cex wp14">
+<w:numbering xmlns:wpc="http://schemas.microsoft.com/office/word/2010/wordprocessingCanvas" xmlns:cx="http://schemas.microsoft.com/office/drawing/2014/chartex" xmlns:cx1="http://schemas.microsoft.com/office/drawing/2015/9/8/chartex" xmlns:cx2="http://schemas.microsoft.com/office/drawing/2015/10/21/chartex" xmlns:cx3="http://schemas.microsoft.com/office/drawing/2016/5/9/chartex" xmlns:cx4="http://schemas.microsoft.com/office/drawing/2016/5/10/chartex" xmlns:cx5="http://schemas.microsoft.com/office/drawing/2016/5/11/chartex" xmlns:cx6="http://schemas.microsoft.com/office/drawing/2016/5/12/chartex" xmlns:cx7="http://schemas.microsoft.com/office/drawing/2016/5/13/chartex" xmlns:cx8="http://schemas.microsoft.com/office/drawing/2016/5/14/chartex" xmlns:mc="http://schemas.openxmlformats.org/markup-compatibility/2006" xmlns:aink="http://schemas.microsoft.com/office/drawing/2016/ink" xmlns:am3d="http://schemas.microsoft.com/office/drawing/2017/model3d" xmlns:o="urn:schemas-microsoft-com:office:office" xmlns:r="http://schemas.openxmlformats.org/officeDocument/2006/relationships" xmlns:m="http://schemas.openxmlformats.org/officeDocument/2006/math" xmlns:v="urn:schemas-microsoft-com:vml" xmlns:wp14="http://schemas.microsoft.com/office/word/2010/wordprocessingDrawing" xmlns:wp="http://schemas.openxmlformats.org/drawingml/2006/wordprocessingDrawing" xmlns:w10="urn:schemas-microsoft-com:office:word" xmlns:w="http://schemas.openxmlformats.org/wordprocessingml/2006/main" xmlns:w14="http://schemas.microsoft.com/office/word/2010/wordml" xmlns:w15="http://schemas.microsoft.com/office/word/2012/wordml" xmlns:w16cex="http://schemas.microsoft.com/office/word/2018/wordml/cex" xmlns:w16cid="http://schemas.microsoft.com/office/word/2016/wordml/cid" xmlns:w16="http://schemas.microsoft.com/office/word/2018/wordml" xmlns:w16sdtdh="http://schemas.microsoft.com/office/word/2020/wordml/sdtdatahash" xmlns:w16se="http://schemas.microsoft.com/office/word/2015/wordml/symex" xmlns:wpg="http://schemas.microsoft.com/office/word/2010/wordprocessingGroup" xmlns:wpi="http://schemas.microsoft.com/office/word/2010/wordprocessingInk" xmlns:wne="http://schemas.microsoft.com/office/word/2006/wordml" xmlns:wps="http://schemas.microsoft.com/office/word/2010/wordprocessingShape" mc:Ignorable="w14 w15 w16se w16cid w16 w16cex w16sdtdh wp14">
   <w:abstractNum w:abstractNumId="0" w15:restartNumberingAfterBreak="0">
     <w:nsid w:val="009A3A3A"/>
     <w:multiLevelType w:val="multilevel"/>
@@ -1027,7 +1027,7 @@
 </file>
 
 <file path=word/styles.xml><?xml version="1.0" encoding="utf-8"?>
-<w:styles xmlns:mc="http://schemas.openxmlformats.org/markup-compatibility/2006" xmlns:r="http://schemas.openxmlformats.org/officeDocument/2006/relationships" xmlns:w="http://schemas.openxmlformats.org/wordprocessingml/2006/main" xmlns:w14="http://schemas.microsoft.com/office/word/2010/wordml" xmlns:w15="http://schemas.microsoft.com/office/word/2012/wordml" xmlns:w16cex="http://schemas.microsoft.com/office/word/2018/wordml/cex" xmlns:w16cid="http://schemas.microsoft.com/office/word/2016/wordml/cid" xmlns:w16="http://schemas.microsoft.com/office/word/2018/wordml" xmlns:w16se="http://schemas.microsoft.com/office/word/2015/wordml/symex" mc:Ignorable="w14 w15 w16se w16cid w16 w16cex">
+<w:styles xmlns:mc="http://schemas.openxmlformats.org/markup-compatibility/2006" xmlns:r="http://schemas.openxmlformats.org/officeDocument/2006/relationships" xmlns:w="http://schemas.openxmlformats.org/wordprocessingml/2006/main" xmlns:w14="http://schemas.microsoft.com/office/word/2010/wordml" xmlns:w15="http://schemas.microsoft.com/office/word/2012/wordml" xmlns:w16cex="http://schemas.microsoft.com/office/word/2018/wordml/cex" xmlns:w16cid="http://schemas.microsoft.com/office/word/2016/wordml/cid" xmlns:w16="http://schemas.microsoft.com/office/word/2018/wordml" xmlns:w16sdtdh="http://schemas.microsoft.com/office/word/2020/wordml/sdtdatahash" xmlns:w16se="http://schemas.microsoft.com/office/word/2015/wordml/symex" mc:Ignorable="w14 w15 w16se w16cid w16 w16cex w16sdtdh">
   <w:docDefaults>
     <w:rPrDefault>
       <w:rPr>
@@ -1447,7 +1447,6 @@
   <w:style w:type="character" w:default="1" w:styleId="DefaultParagraphFont">
     <w:name w:val="Default Paragraph Font"/>
     <w:uiPriority w:val="1"/>
-    <w:semiHidden/>
     <w:unhideWhenUsed/>
   </w:style>
   <w:style w:type="table" w:default="1" w:styleId="TableNormal">

</xml_diff>